<commit_message>
Lab 7: finish report.
</commit_message>
<xml_diff>
--- a/Lab5-6-7/Reports/Lab7 Report.docx
+++ b/Lab5-6-7/Reports/Lab7 Report.docx
@@ -113,7 +113,6 @@
           <w:rFonts w:ascii="Times New Roman" w:hAnsi="Times New Roman" w:cs="Times New Roman"/>
           <w:sz w:val="28"/>
           <w:szCs w:val="28"/>
-          <w:lang w:val="ru-RU"/>
         </w:rPr>
       </w:pPr>
       <w:r>
@@ -176,31 +175,348 @@
           <w:lang w:val="ru-RU"/>
         </w:rPr>
         <w:t>.</w:t>
+      </w:r>
+      <w:r>
+        <w:rPr>
+          <w:rFonts w:ascii="Times New Roman" w:hAnsi="Times New Roman" w:cs="Times New Roman"/>
+          <w:sz w:val="28"/>
+          <w:szCs w:val="28"/>
+          <w:lang w:val="ru-RU"/>
+        </w:rPr>
+        <w:t xml:space="preserve"> </w:t>
+      </w:r>
+      <w:r>
+        <w:rPr>
+          <w:rFonts w:ascii="Times New Roman" w:hAnsi="Times New Roman" w:cs="Times New Roman"/>
+          <w:sz w:val="28"/>
+          <w:szCs w:val="28"/>
+        </w:rPr>
+        <w:t>Kestrel</w:t>
+      </w:r>
+      <w:r>
+        <w:rPr>
+          <w:rFonts w:ascii="Times New Roman" w:hAnsi="Times New Roman" w:cs="Times New Roman"/>
+          <w:sz w:val="28"/>
+          <w:szCs w:val="28"/>
+          <w:lang w:val="ru-RU"/>
+        </w:rPr>
+        <w:t xml:space="preserve"> </w:t>
+      </w:r>
+      <w:r>
+        <w:rPr>
+          <w:rFonts w:ascii="Times New Roman" w:hAnsi="Times New Roman" w:cs="Times New Roman"/>
+          <w:sz w:val="28"/>
+          <w:szCs w:val="28"/>
+          <w:lang w:val="ru-RU"/>
+        </w:rPr>
+        <w:t xml:space="preserve">автоматично підтримує </w:t>
+      </w:r>
+      <w:r>
+        <w:rPr>
+          <w:rFonts w:ascii="Times New Roman" w:hAnsi="Times New Roman" w:cs="Times New Roman"/>
+          <w:sz w:val="28"/>
+          <w:szCs w:val="28"/>
+        </w:rPr>
+        <w:t>SNI.</w:t>
       </w:r>
     </w:p>
     <w:p>
       <w:pPr>
         <w:rPr>
-          <w:rFonts w:ascii="Times New Roman" w:hAnsi="Times New Roman" w:cs="Times New Roman"/>
-          <w:sz w:val="28"/>
-          <w:szCs w:val="28"/>
+          <w:rFonts w:ascii="Consolas" w:hAnsi="Consolas" w:cs="Consolas"/>
+          <w:color w:val="000000"/>
+          <w:sz w:val="19"/>
+          <w:szCs w:val="19"/>
           <w:lang w:val="uk-UA"/>
         </w:rPr>
       </w:pPr>
       <w:r>
         <w:rPr>
-          <w:rFonts w:ascii="Times New Roman" w:hAnsi="Times New Roman" w:cs="Times New Roman"/>
-          <w:sz w:val="28"/>
-          <w:szCs w:val="28"/>
+          <w:rFonts w:ascii="Consolas" w:hAnsi="Consolas" w:cs="Consolas"/>
+          <w:color w:val="000000"/>
+          <w:sz w:val="19"/>
+          <w:szCs w:val="19"/>
+        </w:rPr>
+        <w:t>app</w:t>
+      </w:r>
+      <w:r>
+        <w:rPr>
+          <w:rFonts w:ascii="Consolas" w:hAnsi="Consolas" w:cs="Consolas"/>
+          <w:color w:val="000000"/>
+          <w:sz w:val="19"/>
+          <w:szCs w:val="19"/>
+          <w:lang w:val="ru-RU"/>
+        </w:rPr>
+        <w:t>.</w:t>
+      </w:r>
+      <w:r>
+        <w:rPr>
+          <w:rFonts w:ascii="Consolas" w:hAnsi="Consolas" w:cs="Consolas"/>
+          <w:color w:val="000000"/>
+          <w:sz w:val="19"/>
+          <w:szCs w:val="19"/>
+        </w:rPr>
+        <w:t>UseHsts</w:t>
+      </w:r>
+      <w:r>
+        <w:rPr>
+          <w:rFonts w:ascii="Consolas" w:hAnsi="Consolas" w:cs="Consolas"/>
+          <w:color w:val="000000"/>
+          <w:sz w:val="19"/>
+          <w:szCs w:val="19"/>
+          <w:lang w:val="ru-RU"/>
+        </w:rPr>
+        <w:t>();</w:t>
+      </w:r>
+      <w:r>
+        <w:rPr>
+          <w:rFonts w:ascii="Consolas" w:hAnsi="Consolas" w:cs="Consolas"/>
+          <w:color w:val="000000"/>
+          <w:sz w:val="19"/>
+          <w:szCs w:val="19"/>
+          <w:lang w:val="ru-RU"/>
+        </w:rPr>
+        <w:t xml:space="preserve"> - </w:t>
+      </w:r>
+      <w:r>
+        <w:rPr>
+          <w:rFonts w:ascii="Consolas" w:hAnsi="Consolas" w:cs="Consolas"/>
+          <w:color w:val="000000"/>
+          <w:sz w:val="19"/>
+          <w:szCs w:val="19"/>
+          <w:lang w:val="ru-RU"/>
+        </w:rPr>
+        <w:t>підключає</w:t>
+      </w:r>
+      <w:r>
+        <w:rPr>
+          <w:rFonts w:ascii="Consolas" w:hAnsi="Consolas" w:cs="Consolas"/>
+          <w:color w:val="000000"/>
+          <w:sz w:val="19"/>
+          <w:szCs w:val="19"/>
+          <w:lang w:val="ru-RU"/>
+        </w:rPr>
+        <w:t xml:space="preserve"> </w:t>
+      </w:r>
+      <w:r>
+        <w:rPr>
+          <w:rFonts w:ascii="Consolas" w:hAnsi="Consolas" w:cs="Consolas"/>
+          <w:color w:val="000000"/>
+          <w:sz w:val="19"/>
+          <w:szCs w:val="19"/>
+        </w:rPr>
+        <w:t>HSTS</w:t>
+      </w:r>
+      <w:r>
+        <w:rPr>
+          <w:rFonts w:ascii="Consolas" w:hAnsi="Consolas" w:cs="Consolas"/>
+          <w:color w:val="000000"/>
+          <w:sz w:val="19"/>
+          <w:szCs w:val="19"/>
+          <w:lang w:val="ru-RU"/>
+        </w:rPr>
+        <w:t xml:space="preserve">, </w:t>
+      </w:r>
+      <w:r>
+        <w:rPr>
+          <w:rFonts w:ascii="Consolas" w:hAnsi="Consolas" w:cs="Consolas"/>
+          <w:color w:val="000000"/>
+          <w:sz w:val="19"/>
+          <w:szCs w:val="19"/>
+          <w:lang w:val="ru-RU"/>
+        </w:rPr>
+        <w:t>початкове</w:t>
+      </w:r>
+      <w:r>
+        <w:rPr>
+          <w:rFonts w:ascii="Consolas" w:hAnsi="Consolas" w:cs="Consolas"/>
+          <w:color w:val="000000"/>
+          <w:sz w:val="19"/>
+          <w:szCs w:val="19"/>
+          <w:lang w:val="ru-RU"/>
+        </w:rPr>
+        <w:t xml:space="preserve"> </w:t>
+      </w:r>
+      <w:r>
+        <w:rPr>
+          <w:rFonts w:ascii="Consolas" w:hAnsi="Consolas" w:cs="Consolas"/>
+          <w:color w:val="000000"/>
+          <w:sz w:val="19"/>
+          <w:szCs w:val="19"/>
+          <w:lang w:val="ru-RU"/>
+        </w:rPr>
+        <w:t>значення</w:t>
+      </w:r>
+      <w:r>
+        <w:rPr>
+          <w:rFonts w:ascii="Consolas" w:hAnsi="Consolas" w:cs="Consolas"/>
+          <w:color w:val="000000"/>
+          <w:sz w:val="19"/>
+          <w:szCs w:val="19"/>
+          <w:lang w:val="ru-RU"/>
+        </w:rPr>
+        <w:t xml:space="preserve"> 30 </w:t>
+      </w:r>
+      <w:r>
+        <w:rPr>
+          <w:rFonts w:ascii="Consolas" w:hAnsi="Consolas" w:cs="Consolas"/>
+          <w:color w:val="000000"/>
+          <w:sz w:val="19"/>
+          <w:szCs w:val="19"/>
+          <w:lang w:val="ru-RU"/>
+        </w:rPr>
+        <w:t>дн</w:t>
+      </w:r>
+      <w:r>
+        <w:rPr>
+          <w:rFonts w:ascii="Consolas" w:hAnsi="Consolas" w:cs="Consolas"/>
+          <w:color w:val="000000"/>
+          <w:sz w:val="19"/>
+          <w:szCs w:val="19"/>
+          <w:lang w:val="uk-UA"/>
+        </w:rPr>
+        <w:t xml:space="preserve">ів </w:t>
+      </w:r>
+    </w:p>
+    <w:p>
+      <w:pPr>
+        <w:rPr>
+          <w:rFonts w:ascii="Times New Roman" w:hAnsi="Times New Roman" w:cs="Times New Roman"/>
+          <w:sz w:val="28"/>
+          <w:szCs w:val="28"/>
+          <w:lang w:val="uk-UA"/>
+        </w:rPr>
+      </w:pPr>
+      <w:r>
+        <w:rPr>
+          <w:rFonts w:ascii="Consolas" w:hAnsi="Consolas" w:cs="Consolas"/>
+          <w:color w:val="000000"/>
+          <w:sz w:val="19"/>
+          <w:szCs w:val="19"/>
+        </w:rPr>
+        <w:t>app</w:t>
+      </w:r>
+      <w:r>
+        <w:rPr>
+          <w:rFonts w:ascii="Consolas" w:hAnsi="Consolas" w:cs="Consolas"/>
+          <w:color w:val="000000"/>
+          <w:sz w:val="19"/>
+          <w:szCs w:val="19"/>
+          <w:lang w:val="uk-UA"/>
+        </w:rPr>
+        <w:t>.</w:t>
+      </w:r>
+      <w:r>
+        <w:rPr>
+          <w:rFonts w:ascii="Consolas" w:hAnsi="Consolas" w:cs="Consolas"/>
+          <w:color w:val="000000"/>
+          <w:sz w:val="19"/>
+          <w:szCs w:val="19"/>
+        </w:rPr>
+        <w:t>UseHttpsRedirection</w:t>
+      </w:r>
+      <w:r>
+        <w:rPr>
+          <w:rFonts w:ascii="Consolas" w:hAnsi="Consolas" w:cs="Consolas"/>
+          <w:color w:val="000000"/>
+          <w:sz w:val="19"/>
+          <w:szCs w:val="19"/>
+          <w:lang w:val="uk-UA"/>
+        </w:rPr>
+        <w:t>();</w:t>
+      </w:r>
+      <w:r>
+        <w:rPr>
+          <w:rFonts w:ascii="Consolas" w:hAnsi="Consolas" w:cs="Consolas"/>
+          <w:color w:val="000000"/>
+          <w:sz w:val="19"/>
+          <w:szCs w:val="19"/>
+          <w:lang w:val="uk-UA"/>
+        </w:rPr>
+        <w:t xml:space="preserve"> - </w:t>
+      </w:r>
+      <w:r>
+        <w:rPr>
+          <w:rFonts w:ascii="Consolas" w:hAnsi="Consolas" w:cs="Consolas"/>
+          <w:color w:val="000000"/>
+          <w:sz w:val="19"/>
+          <w:szCs w:val="19"/>
+          <w:lang w:val="uk-UA"/>
+        </w:rPr>
+        <w:t>п</w:t>
+      </w:r>
+      <w:r>
+        <w:rPr>
+          <w:rFonts w:ascii="Consolas" w:hAnsi="Consolas" w:cs="Consolas"/>
+          <w:color w:val="000000"/>
+          <w:sz w:val="19"/>
+          <w:szCs w:val="19"/>
+          <w:lang w:val="uk-UA"/>
+        </w:rPr>
+        <w:t xml:space="preserve">ідключає </w:t>
+      </w:r>
+      <w:r>
+        <w:rPr>
+          <w:rFonts w:ascii="Consolas" w:hAnsi="Consolas" w:cs="Consolas"/>
+          <w:color w:val="000000"/>
+          <w:sz w:val="19"/>
+          <w:szCs w:val="19"/>
+        </w:rPr>
+        <w:t>redirection HTTP</w:t>
+      </w:r>
+      <w:r>
+        <w:rPr>
+          <w:rFonts w:ascii="Consolas" w:hAnsi="Consolas" w:cs="Consolas"/>
+          <w:color w:val="000000"/>
+          <w:sz w:val="19"/>
+          <w:szCs w:val="19"/>
+          <w:lang w:val="uk-UA"/>
+        </w:rPr>
+        <w:t xml:space="preserve"> -&gt; </w:t>
+      </w:r>
+      <w:r>
+        <w:rPr>
+          <w:rFonts w:ascii="Consolas" w:hAnsi="Consolas" w:cs="Consolas"/>
+          <w:color w:val="000000"/>
+          <w:sz w:val="19"/>
+          <w:szCs w:val="19"/>
         </w:rPr>
         <w:t>HTTPS</w:t>
       </w:r>
       <w:r>
         <w:rPr>
-          <w:rFonts w:ascii="Times New Roman" w:hAnsi="Times New Roman" w:cs="Times New Roman"/>
-          <w:sz w:val="28"/>
-          <w:szCs w:val="28"/>
-          <w:lang w:val="ru-RU"/>
+          <w:rFonts w:ascii="Consolas" w:hAnsi="Consolas" w:cs="Consolas"/>
+          <w:color w:val="000000"/>
+          <w:sz w:val="19"/>
+          <w:szCs w:val="19"/>
+          <w:lang w:val="uk-UA"/>
+        </w:rPr>
+        <w:t xml:space="preserve"> </w:t>
+      </w:r>
+    </w:p>
+    <w:p>
+      <w:pPr>
+        <w:rPr>
+          <w:rFonts w:ascii="Times New Roman" w:hAnsi="Times New Roman" w:cs="Times New Roman"/>
+          <w:sz w:val="28"/>
+          <w:szCs w:val="28"/>
+          <w:lang w:val="uk-UA"/>
+        </w:rPr>
+      </w:pPr>
+      <w:r>
+        <w:rPr>
+          <w:rFonts w:ascii="Times New Roman" w:hAnsi="Times New Roman" w:cs="Times New Roman"/>
+          <w:sz w:val="28"/>
+          <w:szCs w:val="28"/>
+        </w:rPr>
+        <w:t>HTTPS</w:t>
+      </w:r>
+      <w:r>
+        <w:rPr>
+          <w:rFonts w:ascii="Times New Roman" w:hAnsi="Times New Roman" w:cs="Times New Roman"/>
+          <w:sz w:val="28"/>
+          <w:szCs w:val="28"/>
+          <w:lang w:val="uk-UA"/>
         </w:rPr>
         <w:t xml:space="preserve"> </w:t>
       </w:r>
@@ -227,7 +543,7 @@
           <w:rFonts w:ascii="Times New Roman" w:hAnsi="Times New Roman" w:cs="Times New Roman"/>
           <w:sz w:val="28"/>
           <w:szCs w:val="28"/>
-          <w:lang w:val="ru-RU"/>
+          <w:lang w:val="uk-UA"/>
         </w:rPr>
         <w:t>.</w:t>
       </w:r>
@@ -244,7 +560,7 @@
           <w:rFonts w:ascii="Times New Roman" w:hAnsi="Times New Roman" w:cs="Times New Roman"/>
           <w:sz w:val="28"/>
           <w:szCs w:val="28"/>
-          <w:lang w:val="ru-RU"/>
+          <w:lang w:val="uk-UA"/>
         </w:rPr>
         <w:t xml:space="preserve"> </w:t>
       </w:r>
@@ -261,7 +577,7 @@
           <w:rFonts w:ascii="Times New Roman" w:hAnsi="Times New Roman" w:cs="Times New Roman"/>
           <w:sz w:val="28"/>
           <w:szCs w:val="28"/>
-          <w:lang w:val="ru-RU"/>
+          <w:lang w:val="uk-UA"/>
         </w:rPr>
         <w:t xml:space="preserve"> </w:t>
       </w:r>
@@ -1890,6 +2206,7 @@
           <w:sz w:val="28"/>
           <w:szCs w:val="28"/>
         </w:rPr>
+        <w:lastRenderedPageBreak/>
         <w:t>TLS_AES_128_CCM_SHA256</w:t>
       </w:r>
     </w:p>
@@ -2050,7 +2367,6 @@
           <w:szCs w:val="28"/>
           <w:lang w:val="uk-UA"/>
         </w:rPr>
-        <w:lastRenderedPageBreak/>
         <w:t xml:space="preserve">Чому були вибрані ці </w:t>
       </w:r>
       <w:r>

</xml_diff>